<commit_message>
Revert "Revert "3.2.a +b""
This reverts commit 3fc341865484fc371fae6af58f3cc05bd8eaf6ad.
</commit_message>
<xml_diff>
--- a/Aufgabe3/dokumente/Format Vorlage SE-I.docx
+++ b/Aufgabe3/dokumente/Format Vorlage SE-I.docx
@@ -100,6 +100,7 @@
                                   <w:dataBinding w:prefixMappings="xmlns:ns0='http://schemas.openxmlformats.org/package/2006/metadata/core-properties' xmlns:ns1='http://purl.org/dc/elements/1.1/'" w:xpath="/ns0:coreProperties[1]/ns1:title[1]" w:storeItemID="{6C3C8BC8-F283-45AE-878A-BAB7291924A1}"/>
                                   <w:text/>
                                 </w:sdtPr>
+                                <w:sdtEndPr/>
                                 <w:sdtContent>
                                   <w:p>
                                     <w:pPr>
@@ -159,6 +160,7 @@
                             <w:dataBinding w:prefixMappings="xmlns:ns0='http://schemas.openxmlformats.org/package/2006/metadata/core-properties' xmlns:ns1='http://purl.org/dc/elements/1.1/'" w:xpath="/ns0:coreProperties[1]/ns1:title[1]" w:storeItemID="{6C3C8BC8-F283-45AE-878A-BAB7291924A1}"/>
                             <w:text/>
                           </w:sdtPr>
+                          <w:sdtEndPr/>
                           <w:sdtContent>
                             <w:p>
                               <w:pPr>
@@ -300,6 +302,7 @@
                                     <w:dataBinding w:prefixMappings="xmlns:ns0='http://schemas.openxmlformats.org/package/2006/metadata/core-properties' xmlns:ns1='http://purl.org/dc/elements/1.1/'" w:xpath="/ns0:coreProperties[1]/ns1:creator[1]" w:storeItemID="{6C3C8BC8-F283-45AE-878A-BAB7291924A1}"/>
                                     <w:text/>
                                   </w:sdtPr>
+                                  <w:sdtEndPr/>
                                   <w:sdtContent>
                                     <w:r>
                                       <w:rPr>
@@ -343,6 +346,7 @@
                                   <w:dataBinding w:prefixMappings="xmlns:ns0='http://schemas.microsoft.com/office/2006/coverPageProps'" w:xpath="/ns0:CoverPageProperties[1]/ns0:Abstract[1]" w:storeItemID="{55AF091B-3C7A-41E3-B477-F2FDAA23CFDA}"/>
                                   <w:text/>
                                 </w:sdtPr>
+                                <w:sdtEndPr/>
                                 <w:sdtContent>
                                   <w:p>
                                     <w:pPr>
@@ -468,6 +472,7 @@
                               <w:dataBinding w:prefixMappings="xmlns:ns0='http://schemas.openxmlformats.org/package/2006/metadata/core-properties' xmlns:ns1='http://purl.org/dc/elements/1.1/'" w:xpath="/ns0:coreProperties[1]/ns1:creator[1]" w:storeItemID="{6C3C8BC8-F283-45AE-878A-BAB7291924A1}"/>
                               <w:text/>
                             </w:sdtPr>
+                            <w:sdtEndPr/>
                             <w:sdtContent>
                               <w:r>
                                 <w:rPr>
@@ -511,6 +516,7 @@
                             <w:dataBinding w:prefixMappings="xmlns:ns0='http://schemas.microsoft.com/office/2006/coverPageProps'" w:xpath="/ns0:CoverPageProperties[1]/ns0:Abstract[1]" w:storeItemID="{55AF091B-3C7A-41E3-B477-F2FDAA23CFDA}"/>
                             <w:text/>
                           </w:sdtPr>
+                          <w:sdtEndPr/>
                           <w:sdtContent>
                             <w:p>
                               <w:pPr>
@@ -680,6 +686,7 @@
                                   <w:dataBinding w:prefixMappings="xmlns:ns0='http://schemas.openxmlformats.org/officeDocument/2006/extended-properties'" w:xpath="/ns0:Properties[1]/ns0:Company[1]" w:storeItemID="{6668398D-A668-4E3E-A5EB-62B293D839F1}"/>
                                   <w:text/>
                                 </w:sdtPr>
+                                <w:sdtEndPr/>
                                 <w:sdtContent>
                                   <w:p>
                                     <w:pPr>
@@ -723,6 +730,7 @@
                                   <w:dataBinding w:prefixMappings="xmlns:ns0='http://schemas.microsoft.com/office/2006/coverPageProps'" w:xpath="/ns0:CoverPageProperties[1]/ns0:CompanyAddress[1]" w:storeItemID="{55AF091B-3C7A-41E3-B477-F2FDAA23CFDA}"/>
                                   <w:text w:multiLine="1"/>
                                 </w:sdtPr>
+                                <w:sdtEndPr/>
                                 <w:sdtContent>
                                   <w:p>
                                     <w:pPr>
@@ -758,31 +766,7 @@
                                         <w:szCs w:val="20"/>
                                       </w:rPr>
                                       <w:br/>
-                                      <w:t xml:space="preserve">Norbert </w:t>
-                                    </w:r>
-                                    <w:proofErr w:type="spellStart"/>
-                                    <w:r>
-                                      <w:rPr>
-                                        <w:b/>
-                                        <w:bCs/>
-                                        <w:color w:val="1F497D" w:themeColor="text2"/>
-                                        <w:spacing w:val="60"/>
-                                        <w:sz w:val="20"/>
-                                        <w:szCs w:val="20"/>
-                                      </w:rPr>
-                                      <w:t>Kasperczyk</w:t>
-                                    </w:r>
-                                    <w:proofErr w:type="spellEnd"/>
-                                    <w:r>
-                                      <w:rPr>
-                                        <w:b/>
-                                        <w:bCs/>
-                                        <w:color w:val="1F497D" w:themeColor="text2"/>
-                                        <w:spacing w:val="60"/>
-                                        <w:sz w:val="20"/>
-                                        <w:szCs w:val="20"/>
-                                      </w:rPr>
-                                      <w:t>-Borgmann</w:t>
+                                      <w:t>Norbert Kasperczyk-Borgmann</w:t>
                                     </w:r>
                                   </w:p>
                                 </w:sdtContent>
@@ -802,6 +786,7 @@
                                   <w:dataBinding w:prefixMappings="xmlns:ns0='http://schemas.microsoft.com/office/2006/coverPageProps'" w:xpath="/ns0:CoverPageProperties[1]/ns0:CompanyPhone[1]" w:storeItemID="{55AF091B-3C7A-41E3-B477-F2FDAA23CFDA}"/>
                                   <w:text/>
                                 </w:sdtPr>
+                                <w:sdtEndPr/>
                                 <w:sdtContent>
                                   <w:p>
                                     <w:pPr>
@@ -850,6 +835,7 @@
                                     <w:calendar w:val="gregorian"/>
                                   </w:date>
                                 </w:sdtPr>
+                                <w:sdtEndPr/>
                                 <w:sdtContent>
                                   <w:p>
                                     <w:pPr>
@@ -946,6 +932,7 @@
                             <w:dataBinding w:prefixMappings="xmlns:ns0='http://schemas.openxmlformats.org/officeDocument/2006/extended-properties'" w:xpath="/ns0:Properties[1]/ns0:Company[1]" w:storeItemID="{6668398D-A668-4E3E-A5EB-62B293D839F1}"/>
                             <w:text/>
                           </w:sdtPr>
+                          <w:sdtEndPr/>
                           <w:sdtContent>
                             <w:p>
                               <w:pPr>
@@ -989,6 +976,7 @@
                             <w:dataBinding w:prefixMappings="xmlns:ns0='http://schemas.microsoft.com/office/2006/coverPageProps'" w:xpath="/ns0:CoverPageProperties[1]/ns0:CompanyAddress[1]" w:storeItemID="{55AF091B-3C7A-41E3-B477-F2FDAA23CFDA}"/>
                             <w:text w:multiLine="1"/>
                           </w:sdtPr>
+                          <w:sdtEndPr/>
                           <w:sdtContent>
                             <w:p>
                               <w:pPr>
@@ -1024,31 +1012,7 @@
                                   <w:szCs w:val="20"/>
                                 </w:rPr>
                                 <w:br/>
-                                <w:t xml:space="preserve">Norbert </w:t>
-                              </w:r>
-                              <w:proofErr w:type="spellStart"/>
-                              <w:r>
-                                <w:rPr>
-                                  <w:b/>
-                                  <w:bCs/>
-                                  <w:color w:val="1F497D" w:themeColor="text2"/>
-                                  <w:spacing w:val="60"/>
-                                  <w:sz w:val="20"/>
-                                  <w:szCs w:val="20"/>
-                                </w:rPr>
-                                <w:t>Kasperczyk</w:t>
-                              </w:r>
-                              <w:proofErr w:type="spellEnd"/>
-                              <w:r>
-                                <w:rPr>
-                                  <w:b/>
-                                  <w:bCs/>
-                                  <w:color w:val="1F497D" w:themeColor="text2"/>
-                                  <w:spacing w:val="60"/>
-                                  <w:sz w:val="20"/>
-                                  <w:szCs w:val="20"/>
-                                </w:rPr>
-                                <w:t>-Borgmann</w:t>
+                                <w:t>Norbert Kasperczyk-Borgmann</w:t>
                               </w:r>
                             </w:p>
                           </w:sdtContent>
@@ -1068,6 +1032,7 @@
                             <w:dataBinding w:prefixMappings="xmlns:ns0='http://schemas.microsoft.com/office/2006/coverPageProps'" w:xpath="/ns0:CoverPageProperties[1]/ns0:CompanyPhone[1]" w:storeItemID="{55AF091B-3C7A-41E3-B477-F2FDAA23CFDA}"/>
                             <w:text/>
                           </w:sdtPr>
+                          <w:sdtEndPr/>
                           <w:sdtContent>
                             <w:p>
                               <w:pPr>
@@ -1116,6 +1081,7 @@
                               <w:calendar w:val="gregorian"/>
                             </w:date>
                           </w:sdtPr>
+                          <w:sdtEndPr/>
                           <w:sdtContent>
                             <w:p>
                               <w:pPr>
@@ -1521,6 +1487,7 @@
           <w:docPartUnique/>
         </w:docPartObj>
       </w:sdtPr>
+      <w:sdtEndPr/>
       <w:sdtContent>
         <w:p>
           <w:pPr>
@@ -2499,14 +2466,9 @@
       <w:pPr>
         <w:pStyle w:val="berschrift1"/>
       </w:pPr>
-      <w:proofErr w:type="spellStart"/>
       <w:r>
         <w:lastRenderedPageBreak/>
-        <w:t>Use</w:t>
-      </w:r>
-      <w:proofErr w:type="spellEnd"/>
-      <w:r>
-        <w:t xml:space="preserve"> Case :</w:t>
+        <w:t>Use Case :</w:t>
       </w:r>
     </w:p>
     <w:p/>
@@ -3264,8 +3226,6 @@
               </w:rPr>
               <w:t xml:space="preserve">…. </w:t>
             </w:r>
-            <w:bookmarkStart w:id="0" w:name="_GoBack"/>
-            <w:bookmarkEnd w:id="0"/>
           </w:p>
           <w:p>
             <w:pPr>
@@ -3286,16 +3246,226 @@
     <w:p/>
     <w:p>
       <w:pPr>
+        <w:pStyle w:val="berschrift1"/>
+      </w:pPr>
+      <w:r>
+        <w:lastRenderedPageBreak/>
+        <w:t>3.2 Systemoperationen und Schnittstellenkategorie A</w:t>
+      </w:r>
+    </w:p>
+    <w:p/>
+    <w:p>
+      <w:pPr>
         <w:pStyle w:val="Listenabsatz"/>
-        <w:ind w:left="1770"/>
-      </w:pPr>
+        <w:numPr>
+          <w:ilvl w:val="0"/>
+          <w:numId w:val="13"/>
+        </w:numPr>
+      </w:pPr>
+      <w:r>
+        <w:t>Aus den User Stories:</w:t>
+      </w:r>
     </w:p>
     <w:p>
       <w:pPr>
         <w:pStyle w:val="Listenabsatz"/>
-        <w:ind w:left="1770"/>
-      </w:pPr>
+        <w:numPr>
+          <w:ilvl w:val="0"/>
+          <w:numId w:val="12"/>
+        </w:numPr>
+      </w:pPr>
+      <w:r>
+        <w:t>Lernkarte erstelleLernkarte(Lernkarte lernkarte)</w:t>
+      </w:r>
     </w:p>
+    <w:p>
+      <w:pPr>
+        <w:pStyle w:val="Listenabsatz"/>
+        <w:numPr>
+          <w:ilvl w:val="0"/>
+          <w:numId w:val="12"/>
+        </w:numPr>
+      </w:pPr>
+      <w:r>
+        <w:t>Lernkarte ändereLernkarte(Lernkarte lernkarte)</w:t>
+      </w:r>
+    </w:p>
+    <w:p>
+      <w:pPr>
+        <w:pStyle w:val="Listenabsatz"/>
+        <w:numPr>
+          <w:ilvl w:val="0"/>
+          <w:numId w:val="12"/>
+        </w:numPr>
+      </w:pPr>
+      <w:r>
+        <w:t>File speichereLernkarte(Lernkarte lernkarte)</w:t>
+      </w:r>
+    </w:p>
+    <w:p>
+      <w:pPr>
+        <w:pStyle w:val="Listenabsatz"/>
+        <w:numPr>
+          <w:ilvl w:val="0"/>
+          <w:numId w:val="12"/>
+        </w:numPr>
+      </w:pPr>
+      <w:r>
+        <w:t>Antwort erstelleAntwortZuLernkarte()</w:t>
+      </w:r>
+    </w:p>
+    <w:p>
+      <w:pPr>
+        <w:pStyle w:val="Listenabsatz"/>
+        <w:numPr>
+          <w:ilvl w:val="0"/>
+          <w:numId w:val="12"/>
+        </w:numPr>
+      </w:pPr>
+      <w:r>
+        <w:t>File lernKarteHochladen()</w:t>
+      </w:r>
+    </w:p>
+    <w:p>
+      <w:pPr>
+        <w:pStyle w:val="Listenabsatz"/>
+        <w:numPr>
+          <w:ilvl w:val="0"/>
+          <w:numId w:val="12"/>
+        </w:numPr>
+      </w:pPr>
+      <w:r>
+        <w:t>Void zeigeLernFortschrittAn()</w:t>
+      </w:r>
+    </w:p>
+    <w:p>
+      <w:pPr>
+        <w:pStyle w:val="Listenabsatz"/>
+        <w:numPr>
+          <w:ilvl w:val="0"/>
+          <w:numId w:val="12"/>
+        </w:numPr>
+      </w:pPr>
+      <w:r>
+        <w:t>List&lt;Studenten&gt; zeigeListeDerStudentenAusModulAn()</w:t>
+      </w:r>
+    </w:p>
+    <w:p>
+      <w:pPr>
+        <w:pStyle w:val="Listenabsatz"/>
+        <w:numPr>
+          <w:ilvl w:val="0"/>
+          <w:numId w:val="12"/>
+        </w:numPr>
+      </w:pPr>
+      <w:r>
+        <w:t>Lernkarte korrigiereLernkarte()</w:t>
+      </w:r>
+    </w:p>
+    <w:p>
+      <w:pPr>
+        <w:pStyle w:val="Listenabsatz"/>
+        <w:numPr>
+          <w:ilvl w:val="0"/>
+          <w:numId w:val="12"/>
+        </w:numPr>
+      </w:pPr>
+      <w:r>
+        <w:t>zeigeModulUebersichtMitLernkartenAn()</w:t>
+      </w:r>
+    </w:p>
+    <w:p>
+      <w:pPr>
+        <w:pStyle w:val="Listenabsatz"/>
+        <w:numPr>
+          <w:ilvl w:val="0"/>
+          <w:numId w:val="12"/>
+        </w:numPr>
+      </w:pPr>
+      <w:r>
+        <w:t xml:space="preserve">List&lt;Lernkarte&gt; </w:t>
+      </w:r>
+      <w:r>
+        <w:t>nichtKorrigierteLernkarten()</w:t>
+      </w:r>
+    </w:p>
+    <w:p>
+      <w:pPr>
+        <w:pStyle w:val="Listenabsatz"/>
+        <w:numPr>
+          <w:ilvl w:val="0"/>
+          <w:numId w:val="12"/>
+        </w:numPr>
+      </w:pPr>
+      <w:r>
+        <w:t>Lernkarte zeigeLernkarteAn()</w:t>
+      </w:r>
+    </w:p>
+    <w:p/>
+    <w:p>
+      <w:pPr>
+        <w:pStyle w:val="Listenabsatz"/>
+        <w:numPr>
+          <w:ilvl w:val="0"/>
+          <w:numId w:val="13"/>
+        </w:numPr>
+      </w:pPr>
+      <w:r>
+        <w:t xml:space="preserve"> </w:t>
+      </w:r>
+      <w:r>
+        <w:br/>
+        <w:t>-  IModul</w:t>
+      </w:r>
+    </w:p>
+    <w:p>
+      <w:pPr>
+        <w:pStyle w:val="Listenabsatz"/>
+        <w:numPr>
+          <w:ilvl w:val="0"/>
+          <w:numId w:val="14"/>
+        </w:numPr>
+      </w:pPr>
+      <w:r>
+        <w:t>IModul</w:t>
+      </w:r>
+    </w:p>
+    <w:p>
+      <w:pPr>
+        <w:pStyle w:val="Listenabsatz"/>
+        <w:numPr>
+          <w:ilvl w:val="0"/>
+          <w:numId w:val="14"/>
+        </w:numPr>
+      </w:pPr>
+      <w:r>
+        <w:t>ILernkarte</w:t>
+      </w:r>
+    </w:p>
+    <w:p>
+      <w:pPr>
+        <w:pStyle w:val="Listenabsatz"/>
+        <w:numPr>
+          <w:ilvl w:val="0"/>
+          <w:numId w:val="14"/>
+        </w:numPr>
+      </w:pPr>
+      <w:r>
+        <w:t>IUserInterface</w:t>
+      </w:r>
+    </w:p>
+    <w:p>
+      <w:pPr>
+        <w:pStyle w:val="Listenabsatz"/>
+        <w:numPr>
+          <w:ilvl w:val="0"/>
+          <w:numId w:val="14"/>
+        </w:numPr>
+      </w:pPr>
+      <w:bookmarkStart w:id="0" w:name="_GoBack"/>
+      <w:bookmarkEnd w:id="0"/>
+    </w:p>
+    <w:p/>
     <w:p>
       <w:pPr>
         <w:pStyle w:val="Listenabsatz"/>
@@ -3653,7 +3823,7 @@
                 <w:rPr>
                   <w:noProof/>
                 </w:rPr>
-                <w:t>2</w:t>
+                <w:t>3</w:t>
               </w:r>
               <w:r>
                 <w:fldChar w:fldCharType="end"/>
@@ -4250,6 +4420,321 @@
     </w:lvl>
   </w:abstractNum>
   <w:abstractNum w:abstractNumId="5">
+    <w:nsid w:val="24D83920"/>
+    <w:multiLevelType w:val="hybridMultilevel"/>
+    <w:tmpl w:val="9A565E60"/>
+    <w:lvl w:ilvl="0" w:tplc="04070001">
+      <w:start w:val="1"/>
+      <w:numFmt w:val="bullet"/>
+      <w:lvlText w:val=""/>
+      <w:lvlJc w:val="left"/>
+      <w:pPr>
+        <w:ind w:left="1080" w:hanging="360"/>
+      </w:pPr>
+      <w:rPr>
+        <w:rFonts w:ascii="Symbol" w:hAnsi="Symbol" w:hint="default"/>
+      </w:rPr>
+    </w:lvl>
+    <w:lvl w:ilvl="1" w:tplc="04070003" w:tentative="1">
+      <w:start w:val="1"/>
+      <w:numFmt w:val="bullet"/>
+      <w:lvlText w:val="o"/>
+      <w:lvlJc w:val="left"/>
+      <w:pPr>
+        <w:ind w:left="1800" w:hanging="360"/>
+      </w:pPr>
+      <w:rPr>
+        <w:rFonts w:ascii="Courier New" w:hAnsi="Courier New" w:cs="Courier New" w:hint="default"/>
+      </w:rPr>
+    </w:lvl>
+    <w:lvl w:ilvl="2" w:tplc="04070005" w:tentative="1">
+      <w:start w:val="1"/>
+      <w:numFmt w:val="bullet"/>
+      <w:lvlText w:val=""/>
+      <w:lvlJc w:val="left"/>
+      <w:pPr>
+        <w:ind w:left="2520" w:hanging="360"/>
+      </w:pPr>
+      <w:rPr>
+        <w:rFonts w:ascii="Wingdings" w:hAnsi="Wingdings" w:hint="default"/>
+      </w:rPr>
+    </w:lvl>
+    <w:lvl w:ilvl="3" w:tplc="04070001" w:tentative="1">
+      <w:start w:val="1"/>
+      <w:numFmt w:val="bullet"/>
+      <w:lvlText w:val=""/>
+      <w:lvlJc w:val="left"/>
+      <w:pPr>
+        <w:ind w:left="3240" w:hanging="360"/>
+      </w:pPr>
+      <w:rPr>
+        <w:rFonts w:ascii="Symbol" w:hAnsi="Symbol" w:hint="default"/>
+      </w:rPr>
+    </w:lvl>
+    <w:lvl w:ilvl="4" w:tplc="04070003" w:tentative="1">
+      <w:start w:val="1"/>
+      <w:numFmt w:val="bullet"/>
+      <w:lvlText w:val="o"/>
+      <w:lvlJc w:val="left"/>
+      <w:pPr>
+        <w:ind w:left="3960" w:hanging="360"/>
+      </w:pPr>
+      <w:rPr>
+        <w:rFonts w:ascii="Courier New" w:hAnsi="Courier New" w:cs="Courier New" w:hint="default"/>
+      </w:rPr>
+    </w:lvl>
+    <w:lvl w:ilvl="5" w:tplc="04070005" w:tentative="1">
+      <w:start w:val="1"/>
+      <w:numFmt w:val="bullet"/>
+      <w:lvlText w:val=""/>
+      <w:lvlJc w:val="left"/>
+      <w:pPr>
+        <w:ind w:left="4680" w:hanging="360"/>
+      </w:pPr>
+      <w:rPr>
+        <w:rFonts w:ascii="Wingdings" w:hAnsi="Wingdings" w:hint="default"/>
+      </w:rPr>
+    </w:lvl>
+    <w:lvl w:ilvl="6" w:tplc="04070001" w:tentative="1">
+      <w:start w:val="1"/>
+      <w:numFmt w:val="bullet"/>
+      <w:lvlText w:val=""/>
+      <w:lvlJc w:val="left"/>
+      <w:pPr>
+        <w:ind w:left="5400" w:hanging="360"/>
+      </w:pPr>
+      <w:rPr>
+        <w:rFonts w:ascii="Symbol" w:hAnsi="Symbol" w:hint="default"/>
+      </w:rPr>
+    </w:lvl>
+    <w:lvl w:ilvl="7" w:tplc="04070003" w:tentative="1">
+      <w:start w:val="1"/>
+      <w:numFmt w:val="bullet"/>
+      <w:lvlText w:val="o"/>
+      <w:lvlJc w:val="left"/>
+      <w:pPr>
+        <w:ind w:left="6120" w:hanging="360"/>
+      </w:pPr>
+      <w:rPr>
+        <w:rFonts w:ascii="Courier New" w:hAnsi="Courier New" w:cs="Courier New" w:hint="default"/>
+      </w:rPr>
+    </w:lvl>
+    <w:lvl w:ilvl="8" w:tplc="04070005" w:tentative="1">
+      <w:start w:val="1"/>
+      <w:numFmt w:val="bullet"/>
+      <w:lvlText w:val=""/>
+      <w:lvlJc w:val="left"/>
+      <w:pPr>
+        <w:ind w:left="6840" w:hanging="360"/>
+      </w:pPr>
+      <w:rPr>
+        <w:rFonts w:ascii="Wingdings" w:hAnsi="Wingdings" w:hint="default"/>
+      </w:rPr>
+    </w:lvl>
+  </w:abstractNum>
+  <w:abstractNum w:abstractNumId="6">
+    <w:nsid w:val="30BB3041"/>
+    <w:multiLevelType w:val="hybridMultilevel"/>
+    <w:tmpl w:val="2AFEDA56"/>
+    <w:lvl w:ilvl="0" w:tplc="04070001">
+      <w:start w:val="1"/>
+      <w:numFmt w:val="bullet"/>
+      <w:lvlText w:val=""/>
+      <w:lvlJc w:val="left"/>
+      <w:pPr>
+        <w:ind w:left="1065" w:hanging="360"/>
+      </w:pPr>
+      <w:rPr>
+        <w:rFonts w:ascii="Symbol" w:hAnsi="Symbol" w:hint="default"/>
+      </w:rPr>
+    </w:lvl>
+    <w:lvl w:ilvl="1" w:tplc="04070003" w:tentative="1">
+      <w:start w:val="1"/>
+      <w:numFmt w:val="bullet"/>
+      <w:lvlText w:val="o"/>
+      <w:lvlJc w:val="left"/>
+      <w:pPr>
+        <w:ind w:left="1785" w:hanging="360"/>
+      </w:pPr>
+      <w:rPr>
+        <w:rFonts w:ascii="Courier New" w:hAnsi="Courier New" w:cs="Courier New" w:hint="default"/>
+      </w:rPr>
+    </w:lvl>
+    <w:lvl w:ilvl="2" w:tplc="04070005" w:tentative="1">
+      <w:start w:val="1"/>
+      <w:numFmt w:val="bullet"/>
+      <w:lvlText w:val=""/>
+      <w:lvlJc w:val="left"/>
+      <w:pPr>
+        <w:ind w:left="2505" w:hanging="360"/>
+      </w:pPr>
+      <w:rPr>
+        <w:rFonts w:ascii="Wingdings" w:hAnsi="Wingdings" w:hint="default"/>
+      </w:rPr>
+    </w:lvl>
+    <w:lvl w:ilvl="3" w:tplc="04070001" w:tentative="1">
+      <w:start w:val="1"/>
+      <w:numFmt w:val="bullet"/>
+      <w:lvlText w:val=""/>
+      <w:lvlJc w:val="left"/>
+      <w:pPr>
+        <w:ind w:left="3225" w:hanging="360"/>
+      </w:pPr>
+      <w:rPr>
+        <w:rFonts w:ascii="Symbol" w:hAnsi="Symbol" w:hint="default"/>
+      </w:rPr>
+    </w:lvl>
+    <w:lvl w:ilvl="4" w:tplc="04070003" w:tentative="1">
+      <w:start w:val="1"/>
+      <w:numFmt w:val="bullet"/>
+      <w:lvlText w:val="o"/>
+      <w:lvlJc w:val="left"/>
+      <w:pPr>
+        <w:ind w:left="3945" w:hanging="360"/>
+      </w:pPr>
+      <w:rPr>
+        <w:rFonts w:ascii="Courier New" w:hAnsi="Courier New" w:cs="Courier New" w:hint="default"/>
+      </w:rPr>
+    </w:lvl>
+    <w:lvl w:ilvl="5" w:tplc="04070005" w:tentative="1">
+      <w:start w:val="1"/>
+      <w:numFmt w:val="bullet"/>
+      <w:lvlText w:val=""/>
+      <w:lvlJc w:val="left"/>
+      <w:pPr>
+        <w:ind w:left="4665" w:hanging="360"/>
+      </w:pPr>
+      <w:rPr>
+        <w:rFonts w:ascii="Wingdings" w:hAnsi="Wingdings" w:hint="default"/>
+      </w:rPr>
+    </w:lvl>
+    <w:lvl w:ilvl="6" w:tplc="04070001" w:tentative="1">
+      <w:start w:val="1"/>
+      <w:numFmt w:val="bullet"/>
+      <w:lvlText w:val=""/>
+      <w:lvlJc w:val="left"/>
+      <w:pPr>
+        <w:ind w:left="5385" w:hanging="360"/>
+      </w:pPr>
+      <w:rPr>
+        <w:rFonts w:ascii="Symbol" w:hAnsi="Symbol" w:hint="default"/>
+      </w:rPr>
+    </w:lvl>
+    <w:lvl w:ilvl="7" w:tplc="04070003" w:tentative="1">
+      <w:start w:val="1"/>
+      <w:numFmt w:val="bullet"/>
+      <w:lvlText w:val="o"/>
+      <w:lvlJc w:val="left"/>
+      <w:pPr>
+        <w:ind w:left="6105" w:hanging="360"/>
+      </w:pPr>
+      <w:rPr>
+        <w:rFonts w:ascii="Courier New" w:hAnsi="Courier New" w:cs="Courier New" w:hint="default"/>
+      </w:rPr>
+    </w:lvl>
+    <w:lvl w:ilvl="8" w:tplc="04070005" w:tentative="1">
+      <w:start w:val="1"/>
+      <w:numFmt w:val="bullet"/>
+      <w:lvlText w:val=""/>
+      <w:lvlJc w:val="left"/>
+      <w:pPr>
+        <w:ind w:left="6825" w:hanging="360"/>
+      </w:pPr>
+      <w:rPr>
+        <w:rFonts w:ascii="Wingdings" w:hAnsi="Wingdings" w:hint="default"/>
+      </w:rPr>
+    </w:lvl>
+  </w:abstractNum>
+  <w:abstractNum w:abstractNumId="7">
+    <w:nsid w:val="325D64E8"/>
+    <w:multiLevelType w:val="hybridMultilevel"/>
+    <w:tmpl w:val="24BE025A"/>
+    <w:lvl w:ilvl="0" w:tplc="C7A81612">
+      <w:start w:val="1"/>
+      <w:numFmt w:val="lowerLetter"/>
+      <w:lvlText w:val="%1.)"/>
+      <w:lvlJc w:val="left"/>
+      <w:pPr>
+        <w:ind w:left="720" w:hanging="360"/>
+      </w:pPr>
+      <w:rPr>
+        <w:rFonts w:hint="default"/>
+      </w:rPr>
+    </w:lvl>
+    <w:lvl w:ilvl="1" w:tplc="04070019" w:tentative="1">
+      <w:start w:val="1"/>
+      <w:numFmt w:val="lowerLetter"/>
+      <w:lvlText w:val="%2."/>
+      <w:lvlJc w:val="left"/>
+      <w:pPr>
+        <w:ind w:left="1440" w:hanging="360"/>
+      </w:pPr>
+    </w:lvl>
+    <w:lvl w:ilvl="2" w:tplc="0407001B" w:tentative="1">
+      <w:start w:val="1"/>
+      <w:numFmt w:val="lowerRoman"/>
+      <w:lvlText w:val="%3."/>
+      <w:lvlJc w:val="right"/>
+      <w:pPr>
+        <w:ind w:left="2160" w:hanging="180"/>
+      </w:pPr>
+    </w:lvl>
+    <w:lvl w:ilvl="3" w:tplc="0407000F" w:tentative="1">
+      <w:start w:val="1"/>
+      <w:numFmt w:val="decimal"/>
+      <w:lvlText w:val="%4."/>
+      <w:lvlJc w:val="left"/>
+      <w:pPr>
+        <w:ind w:left="2880" w:hanging="360"/>
+      </w:pPr>
+    </w:lvl>
+    <w:lvl w:ilvl="4" w:tplc="04070019" w:tentative="1">
+      <w:start w:val="1"/>
+      <w:numFmt w:val="lowerLetter"/>
+      <w:lvlText w:val="%5."/>
+      <w:lvlJc w:val="left"/>
+      <w:pPr>
+        <w:ind w:left="3600" w:hanging="360"/>
+      </w:pPr>
+    </w:lvl>
+    <w:lvl w:ilvl="5" w:tplc="0407001B" w:tentative="1">
+      <w:start w:val="1"/>
+      <w:numFmt w:val="lowerRoman"/>
+      <w:lvlText w:val="%6."/>
+      <w:lvlJc w:val="right"/>
+      <w:pPr>
+        <w:ind w:left="4320" w:hanging="180"/>
+      </w:pPr>
+    </w:lvl>
+    <w:lvl w:ilvl="6" w:tplc="0407000F" w:tentative="1">
+      <w:start w:val="1"/>
+      <w:numFmt w:val="decimal"/>
+      <w:lvlText w:val="%7."/>
+      <w:lvlJc w:val="left"/>
+      <w:pPr>
+        <w:ind w:left="5040" w:hanging="360"/>
+      </w:pPr>
+    </w:lvl>
+    <w:lvl w:ilvl="7" w:tplc="04070019" w:tentative="1">
+      <w:start w:val="1"/>
+      <w:numFmt w:val="lowerLetter"/>
+      <w:lvlText w:val="%8."/>
+      <w:lvlJc w:val="left"/>
+      <w:pPr>
+        <w:ind w:left="5760" w:hanging="360"/>
+      </w:pPr>
+    </w:lvl>
+    <w:lvl w:ilvl="8" w:tplc="0407001B" w:tentative="1">
+      <w:start w:val="1"/>
+      <w:numFmt w:val="lowerRoman"/>
+      <w:lvlText w:val="%9."/>
+      <w:lvlJc w:val="right"/>
+      <w:pPr>
+        <w:ind w:left="6480" w:hanging="180"/>
+      </w:pPr>
+    </w:lvl>
+  </w:abstractNum>
+  <w:abstractNum w:abstractNumId="8">
     <w:nsid w:val="4A9E4BBB"/>
     <w:multiLevelType w:val="hybridMultilevel"/>
     <w:tmpl w:val="195EA6D8"/>
@@ -4338,7 +4823,7 @@
       </w:pPr>
     </w:lvl>
   </w:abstractNum>
-  <w:abstractNum w:abstractNumId="6">
+  <w:abstractNum w:abstractNumId="9">
     <w:nsid w:val="5E1F14BB"/>
     <w:multiLevelType w:val="hybridMultilevel"/>
     <w:tmpl w:val="C90676B4"/>
@@ -4451,7 +4936,7 @@
       </w:rPr>
     </w:lvl>
   </w:abstractNum>
-  <w:abstractNum w:abstractNumId="7">
+  <w:abstractNum w:abstractNumId="10">
     <w:nsid w:val="69D97F57"/>
     <w:multiLevelType w:val="multilevel"/>
     <w:tmpl w:val="FE06DD34"/>
@@ -4564,7 +5049,7 @@
       </w:rPr>
     </w:lvl>
   </w:abstractNum>
-  <w:abstractNum w:abstractNumId="8">
+  <w:abstractNum w:abstractNumId="11">
     <w:nsid w:val="6A7F6651"/>
     <w:multiLevelType w:val="hybridMultilevel"/>
     <w:tmpl w:val="239EAE12"/>
@@ -4676,7 +5161,7 @@
       </w:rPr>
     </w:lvl>
   </w:abstractNum>
-  <w:abstractNum w:abstractNumId="9">
+  <w:abstractNum w:abstractNumId="12">
     <w:nsid w:val="736F35C5"/>
     <w:multiLevelType w:val="hybridMultilevel"/>
     <w:tmpl w:val="1512AB18"/>
@@ -4789,7 +5274,7 @@
       </w:rPr>
     </w:lvl>
   </w:abstractNum>
-  <w:abstractNum w:abstractNumId="10">
+  <w:abstractNum w:abstractNumId="13">
     <w:nsid w:val="79A04C3F"/>
     <w:multiLevelType w:val="hybridMultilevel"/>
     <w:tmpl w:val="53BE259E"/>
@@ -4909,16 +5394,16 @@
     <w:abstractNumId w:val="1"/>
   </w:num>
   <w:num w:numId="3">
-    <w:abstractNumId w:val="10"/>
+    <w:abstractNumId w:val="13"/>
   </w:num>
   <w:num w:numId="4">
-    <w:abstractNumId w:val="6"/>
+    <w:abstractNumId w:val="9"/>
   </w:num>
   <w:num w:numId="5">
-    <w:abstractNumId w:val="8"/>
+    <w:abstractNumId w:val="11"/>
   </w:num>
   <w:num w:numId="6">
-    <w:abstractNumId w:val="9"/>
+    <w:abstractNumId w:val="12"/>
   </w:num>
   <w:num w:numId="7">
     <w:abstractNumId w:val="3"/>
@@ -4927,13 +5412,22 @@
     <w:abstractNumId w:val="0"/>
   </w:num>
   <w:num w:numId="9">
-    <w:abstractNumId w:val="5"/>
+    <w:abstractNumId w:val="8"/>
   </w:num>
   <w:num w:numId="10">
     <w:abstractNumId w:val="4"/>
   </w:num>
   <w:num w:numId="11">
+    <w:abstractNumId w:val="10"/>
+  </w:num>
+  <w:num w:numId="12">
+    <w:abstractNumId w:val="6"/>
+  </w:num>
+  <w:num w:numId="13">
     <w:abstractNumId w:val="7"/>
+  </w:num>
+  <w:num w:numId="14">
+    <w:abstractNumId w:val="5"/>
   </w:num>
 </w:numbering>
 </file>
@@ -6218,7 +6712,7 @@
 </file>
 
 <file path=customXml/itemProps2.xml><?xml version="1.0" encoding="utf-8"?>
-<ds:datastoreItem xmlns:ds="http://schemas.openxmlformats.org/officeDocument/2006/customXml" ds:itemID="{DE2F666C-DC0A-463D-AAB9-D7348A9E1E21}">
+<ds:datastoreItem xmlns:ds="http://schemas.openxmlformats.org/officeDocument/2006/customXml" ds:itemID="{BDDE7A5F-8AC1-4F54-A1B4-90C8D0B734BA}">
   <ds:schemaRefs>
     <ds:schemaRef ds:uri="http://schemas.openxmlformats.org/officeDocument/2006/bibliography"/>
   </ds:schemaRefs>

</xml_diff>